<commit_message>
Fixed issue 8486 (Selection status display) Updated quick start guide for v 1.5
</commit_message>
<xml_diff>
--- a/Documentation/HydroDesktop_Quick_Start_Guide_1.5.docx
+++ b/Documentation/HydroDesktop_Quick_Start_Guide_1.5.docx
@@ -2313,27 +2313,14 @@
       <w:r>
         <w:t xml:space="preserve">Figure </w:t>
       </w:r>
-      <w:r>
-        <w:fldChar w:fldCharType="begin"/>
-      </w:r>
-      <w:r>
-        <w:instrText xml:space="preserve"> SEQ Figure \* ARABIC </w:instrText>
-      </w:r>
-      <w:r>
-        <w:fldChar w:fldCharType="separate"/>
-      </w:r>
-      <w:r>
-        <w:rPr>
-          <w:noProof/>
-        </w:rPr>
-        <w:t>1</w:t>
-      </w:r>
-      <w:r>
-        <w:rPr>
-          <w:noProof/>
-        </w:rPr>
-        <w:fldChar w:fldCharType="end"/>
-      </w:r>
+      <w:fldSimple w:instr=" SEQ Figure \* ARABIC ">
+        <w:r>
+          <w:rPr>
+            <w:noProof/>
+          </w:rPr>
+          <w:t>1</w:t>
+        </w:r>
+      </w:fldSimple>
       <w:r>
         <w:t xml:space="preserve"> </w:t>
       </w:r>
@@ -2925,27 +2912,14 @@
       <w:r>
         <w:t xml:space="preserve">Figure </w:t>
       </w:r>
-      <w:r>
-        <w:fldChar w:fldCharType="begin"/>
-      </w:r>
-      <w:r>
-        <w:instrText xml:space="preserve"> SEQ Figure \* ARABIC </w:instrText>
-      </w:r>
-      <w:r>
-        <w:fldChar w:fldCharType="separate"/>
-      </w:r>
-      <w:r>
-        <w:rPr>
-          <w:noProof/>
-        </w:rPr>
-        <w:t>2</w:t>
-      </w:r>
-      <w:r>
-        <w:rPr>
-          <w:noProof/>
-        </w:rPr>
-        <w:fldChar w:fldCharType="end"/>
-      </w:r>
+      <w:fldSimple w:instr=" SEQ Figure \* ARABIC ">
+        <w:r>
+          <w:rPr>
+            <w:noProof/>
+          </w:rPr>
+          <w:t>2</w:t>
+        </w:r>
+      </w:fldSimple>
       <w:r>
         <w:t xml:space="preserve"> </w:t>
       </w:r>
@@ -3041,56 +3015,7 @@
         <w:rPr>
           <w:lang w:eastAsia="zh-CN" w:bidi="ar-SA"/>
         </w:rPr>
-        <w:t xml:space="preserve">data sources </w:t>
-      </w:r>
-      <w:r>
-        <w:rPr>
-          <w:lang w:eastAsia="zh-CN" w:bidi="ar-SA"/>
-        </w:rPr>
-        <w:t>(</w:t>
-      </w:r>
-      <w:r>
-        <w:rPr>
-          <w:lang w:eastAsia="zh-CN" w:bidi="ar-SA"/>
-        </w:rPr>
-        <w:fldChar w:fldCharType="begin"/>
-      </w:r>
-      <w:r>
-        <w:rPr>
-          <w:lang w:eastAsia="zh-CN" w:bidi="ar-SA"/>
-        </w:rPr>
-        <w:instrText xml:space="preserve"> REF _Ref267645149 \h </w:instrText>
-      </w:r>
-      <w:r>
-        <w:rPr>
-          <w:lang w:eastAsia="zh-CN" w:bidi="ar-SA"/>
-        </w:rPr>
-      </w:r>
-      <w:r>
-        <w:rPr>
-          <w:lang w:eastAsia="zh-CN" w:bidi="ar-SA"/>
-        </w:rPr>
-        <w:fldChar w:fldCharType="separate"/>
-      </w:r>
-      <w:r>
-        <w:rPr>
-          <w:b/>
-          <w:bCs/>
-          <w:lang w:eastAsia="zh-CN" w:bidi="ar-SA"/>
-        </w:rPr>
-        <w:t>Error! Reference source not found.</w:t>
-      </w:r>
-      <w:r>
-        <w:rPr>
-          <w:lang w:eastAsia="zh-CN" w:bidi="ar-SA"/>
-        </w:rPr>
-        <w:fldChar w:fldCharType="end"/>
-      </w:r>
-      <w:r>
-        <w:rPr>
-          <w:lang w:eastAsia="zh-CN" w:bidi="ar-SA"/>
-        </w:rPr>
-        <w:t>)</w:t>
+        <w:t>data sources</w:t>
       </w:r>
       <w:r>
         <w:rPr>
@@ -3102,7 +3027,13 @@
         <w:rPr>
           <w:lang w:eastAsia="zh-CN" w:bidi="ar-SA"/>
         </w:rPr>
-        <w:t xml:space="preserve">  When the search results are returned, you can further filter the results and then choose which data you want to actually download.</w:t>
+        <w:t xml:space="preserve"> </w:t>
+      </w:r>
+      <w:r>
+        <w:rPr>
+          <w:lang w:eastAsia="zh-CN" w:bidi="ar-SA"/>
+        </w:rPr>
+        <w:t>When the search results are returned, you can further filter the results and then choose which data you want to actually download.</w:t>
       </w:r>
     </w:p>
     <w:p>
@@ -3180,27 +3111,14 @@
       <w:r>
         <w:t xml:space="preserve">Figure </w:t>
       </w:r>
-      <w:r>
-        <w:fldChar w:fldCharType="begin"/>
-      </w:r>
-      <w:r>
-        <w:instrText xml:space="preserve"> SEQ Figure \* ARABIC </w:instrText>
-      </w:r>
-      <w:r>
-        <w:fldChar w:fldCharType="separate"/>
-      </w:r>
-      <w:r>
-        <w:rPr>
-          <w:noProof/>
-        </w:rPr>
-        <w:t>3</w:t>
-      </w:r>
-      <w:r>
-        <w:rPr>
-          <w:noProof/>
-        </w:rPr>
-        <w:fldChar w:fldCharType="end"/>
-      </w:r>
+      <w:fldSimple w:instr=" SEQ Figure \* ARABIC ">
+        <w:r>
+          <w:rPr>
+            <w:noProof/>
+          </w:rPr>
+          <w:t>3</w:t>
+        </w:r>
+      </w:fldSimple>
       <w:r>
         <w:t xml:space="preserve"> </w:t>
       </w:r>
@@ -3277,17 +3195,16 @@
         <w:keepNext/>
         <w:jc w:val="center"/>
       </w:pPr>
-      <w:bookmarkStart w:id="22" w:name="_GoBack"/>
       <w:r>
         <w:rPr>
           <w:noProof/>
           <w:lang w:bidi="ar-SA"/>
         </w:rPr>
         <w:drawing>
-          <wp:inline distT="0" distB="0" distL="0" distR="0" wp14:anchorId="18B0C11F" wp14:editId="4FED76F0">
-            <wp:extent cx="5934075" cy="819150"/>
+          <wp:inline distT="0" distB="0" distL="0" distR="0" wp14:anchorId="79D554DD" wp14:editId="269B09CD">
+            <wp:extent cx="5943600" cy="537845"/>
             <wp:effectExtent l="0" t="0" r="0" b="0"/>
-            <wp:docPr id="17" name="Picture 17"/>
+            <wp:docPr id="8" name="Picture 8"/>
             <wp:cNvGraphicFramePr>
               <a:graphicFrameLocks xmlns:a="http://schemas.openxmlformats.org/drawingml/2006/main" noChangeAspect="1"/>
             </wp:cNvGraphicFramePr>
@@ -3295,36 +3212,23 @@
               <a:graphicData uri="http://schemas.openxmlformats.org/drawingml/2006/picture">
                 <pic:pic xmlns:pic="http://schemas.openxmlformats.org/drawingml/2006/picture">
                   <pic:nvPicPr>
-                    <pic:cNvPr id="0" name="Picture 4"/>
-                    <pic:cNvPicPr>
-                      <a:picLocks noChangeAspect="1" noChangeArrowheads="1"/>
-                    </pic:cNvPicPr>
+                    <pic:cNvPr id="0" name=""/>
+                    <pic:cNvPicPr/>
                   </pic:nvPicPr>
                   <pic:blipFill>
-                    <a:blip r:embed="rId23">
-                      <a:extLst>
-                        <a:ext uri="{28A0092B-C50C-407E-A947-70E740481C1C}">
-                          <a14:useLocalDpi xmlns:a14="http://schemas.microsoft.com/office/drawing/2010/main" val="0"/>
-                        </a:ext>
-                      </a:extLst>
-                    </a:blip>
-                    <a:srcRect/>
+                    <a:blip r:embed="rId23"/>
                     <a:stretch>
                       <a:fillRect/>
                     </a:stretch>
                   </pic:blipFill>
-                  <pic:spPr bwMode="auto">
+                  <pic:spPr>
                     <a:xfrm>
                       <a:off x="0" y="0"/>
-                      <a:ext cx="5934075" cy="819150"/>
+                      <a:ext cx="5943600" cy="537845"/>
                     </a:xfrm>
                     <a:prstGeom prst="rect">
                       <a:avLst/>
                     </a:prstGeom>
-                    <a:noFill/>
-                    <a:ln>
-                      <a:noFill/>
-                    </a:ln>
                   </pic:spPr>
                 </pic:pic>
               </a:graphicData>
@@ -3332,7 +3236,6 @@
           </wp:inline>
         </w:drawing>
       </w:r>
-      <w:bookmarkEnd w:id="22"/>
     </w:p>
     <w:p>
       <w:pPr>
@@ -3342,32 +3245,19 @@
           <w:lang w:eastAsia="zh-CN" w:bidi="ar-SA"/>
         </w:rPr>
       </w:pPr>
-      <w:bookmarkStart w:id="23" w:name="_Ref310421423"/>
+      <w:bookmarkStart w:id="22" w:name="_Ref310421423"/>
       <w:r>
         <w:t xml:space="preserve">Figure </w:t>
       </w:r>
-      <w:r>
-        <w:fldChar w:fldCharType="begin"/>
-      </w:r>
-      <w:r>
-        <w:instrText xml:space="preserve"> SEQ Figure \* ARABIC </w:instrText>
-      </w:r>
-      <w:r>
-        <w:fldChar w:fldCharType="separate"/>
-      </w:r>
-      <w:r>
-        <w:rPr>
-          <w:noProof/>
-        </w:rPr>
-        <w:t>4</w:t>
-      </w:r>
-      <w:r>
-        <w:rPr>
-          <w:noProof/>
-        </w:rPr>
-        <w:fldChar w:fldCharType="end"/>
-      </w:r>
-      <w:bookmarkEnd w:id="23"/>
+      <w:fldSimple w:instr=" SEQ Figure \* ARABIC ">
+        <w:r>
+          <w:rPr>
+            <w:noProof/>
+          </w:rPr>
+          <w:t>4</w:t>
+        </w:r>
+      </w:fldSimple>
+      <w:bookmarkEnd w:id="22"/>
       <w:r>
         <w:t xml:space="preserve"> Search Tab</w:t>
       </w:r>
@@ -3946,27 +3836,14 @@
       <w:r>
         <w:t xml:space="preserve">Figure </w:t>
       </w:r>
-      <w:r>
-        <w:fldChar w:fldCharType="begin"/>
-      </w:r>
-      <w:r>
-        <w:instrText xml:space="preserve"> SEQ Figure \* ARABIC </w:instrText>
-      </w:r>
-      <w:r>
-        <w:fldChar w:fldCharType="separate"/>
-      </w:r>
-      <w:r>
-        <w:rPr>
-          <w:noProof/>
-        </w:rPr>
-        <w:t>5</w:t>
-      </w:r>
-      <w:r>
-        <w:rPr>
-          <w:noProof/>
-        </w:rPr>
-        <w:fldChar w:fldCharType="end"/>
-      </w:r>
+      <w:fldSimple w:instr=" SEQ Figure \* ARABIC ">
+        <w:r>
+          <w:rPr>
+            <w:noProof/>
+          </w:rPr>
+          <w:t>5</w:t>
+        </w:r>
+      </w:fldSimple>
       <w:r>
         <w:t xml:space="preserve"> </w:t>
       </w:r>
@@ -4281,7 +4158,19 @@
         <w:rPr>
           <w:lang w:eastAsia="zh-CN" w:bidi="ar-SA"/>
         </w:rPr>
-        <w:t>Notice how the ribbon reflects your search parameters.</w:t>
+        <w:t xml:space="preserve">Notice how the ribbon </w:t>
+      </w:r>
+      <w:r>
+        <w:rPr>
+          <w:lang w:eastAsia="zh-CN" w:bidi="ar-SA"/>
+        </w:rPr>
+        <w:t>and the status bar reflect</w:t>
+      </w:r>
+      <w:r>
+        <w:rPr>
+          <w:lang w:eastAsia="zh-CN" w:bidi="ar-SA"/>
+        </w:rPr>
+        <w:t xml:space="preserve"> your search parameters.</w:t>
       </w:r>
     </w:p>
     <w:p>
@@ -4362,14 +4251,27 @@
       <w:r>
         <w:t xml:space="preserve">Figure </w:t>
       </w:r>
-      <w:fldSimple w:instr=" SEQ Figure \* ARABIC ">
-        <w:r>
-          <w:rPr>
-            <w:noProof/>
-          </w:rPr>
-          <w:t>6</w:t>
-        </w:r>
-      </w:fldSimple>
+      <w:r>
+        <w:fldChar w:fldCharType="begin"/>
+      </w:r>
+      <w:r>
+        <w:instrText xml:space="preserve"> SEQ Figure \* ARABIC </w:instrText>
+      </w:r>
+      <w:r>
+        <w:fldChar w:fldCharType="separate"/>
+      </w:r>
+      <w:r>
+        <w:rPr>
+          <w:noProof/>
+        </w:rPr>
+        <w:t>6</w:t>
+      </w:r>
+      <w:r>
+        <w:rPr>
+          <w:noProof/>
+        </w:rPr>
+        <w:fldChar w:fldCharType="end"/>
+      </w:r>
       <w:r>
         <w:t xml:space="preserve"> The Search tab displays your search criteria as you enter them</w:t>
       </w:r>
@@ -4460,7 +4362,7 @@
           <w:b/>
           <w:lang w:eastAsia="zh-CN" w:bidi="ar-SA"/>
         </w:rPr>
-        <w:t>Hide</w:t>
+        <w:t>Close</w:t>
       </w:r>
       <w:proofErr w:type="gramEnd"/>
       <w:r>
@@ -4606,14 +4508,27 @@
       <w:r>
         <w:t xml:space="preserve">Figure </w:t>
       </w:r>
-      <w:fldSimple w:instr=" SEQ Figure \* ARABIC ">
-        <w:r>
-          <w:rPr>
-            <w:noProof/>
-          </w:rPr>
-          <w:t>7</w:t>
-        </w:r>
-      </w:fldSimple>
+      <w:r>
+        <w:fldChar w:fldCharType="begin"/>
+      </w:r>
+      <w:r>
+        <w:instrText xml:space="preserve"> SEQ Figure \* ARABIC </w:instrText>
+      </w:r>
+      <w:r>
+        <w:fldChar w:fldCharType="separate"/>
+      </w:r>
+      <w:r>
+        <w:rPr>
+          <w:noProof/>
+        </w:rPr>
+        <w:t>7</w:t>
+      </w:r>
+      <w:r>
+        <w:rPr>
+          <w:noProof/>
+        </w:rPr>
+        <w:fldChar w:fldCharType="end"/>
+      </w:r>
       <w:r>
         <w:t xml:space="preserve"> Pop-up windows provide a quick look at search results</w:t>
       </w:r>
@@ -4710,10 +4625,10 @@
           <w:lang w:bidi="ar-SA"/>
         </w:rPr>
         <w:drawing>
-          <wp:inline distT="0" distB="0" distL="0" distR="0" wp14:anchorId="292B0B33" wp14:editId="73596935">
-            <wp:extent cx="4690872" cy="2176272"/>
-            <wp:effectExtent l="0" t="0" r="0" b="0"/>
-            <wp:docPr id="5" name="Picture 5"/>
+          <wp:inline distT="0" distB="0" distL="0" distR="0" wp14:anchorId="761BD630" wp14:editId="5FF6E23A">
+            <wp:extent cx="4736592" cy="2203704"/>
+            <wp:effectExtent l="0" t="0" r="6985" b="6350"/>
+            <wp:docPr id="10" name="Picture 10"/>
             <wp:cNvGraphicFramePr>
               <a:graphicFrameLocks xmlns:a="http://schemas.openxmlformats.org/drawingml/2006/main" noChangeAspect="1"/>
             </wp:cNvGraphicFramePr>
@@ -4733,7 +4648,7 @@
                   <pic:spPr>
                     <a:xfrm>
                       <a:off x="0" y="0"/>
-                      <a:ext cx="4690872" cy="2176272"/>
+                      <a:ext cx="4736592" cy="2203704"/>
                     </a:xfrm>
                     <a:prstGeom prst="rect">
                       <a:avLst/>
@@ -4757,14 +4672,27 @@
       <w:r>
         <w:t xml:space="preserve">Figure </w:t>
       </w:r>
-      <w:fldSimple w:instr=" SEQ Figure \* ARABIC ">
-        <w:r>
-          <w:rPr>
-            <w:noProof/>
-          </w:rPr>
-          <w:t>8</w:t>
-        </w:r>
-      </w:fldSimple>
+      <w:r>
+        <w:fldChar w:fldCharType="begin"/>
+      </w:r>
+      <w:r>
+        <w:instrText xml:space="preserve"> SEQ Figure \* ARABIC </w:instrText>
+      </w:r>
+      <w:r>
+        <w:fldChar w:fldCharType="separate"/>
+      </w:r>
+      <w:r>
+        <w:rPr>
+          <w:noProof/>
+        </w:rPr>
+        <w:t>8</w:t>
+      </w:r>
+      <w:r>
+        <w:rPr>
+          <w:noProof/>
+        </w:rPr>
+        <w:fldChar w:fldCharType="end"/>
+      </w:r>
       <w:r>
         <w:t xml:space="preserve"> Download Manager</w:t>
       </w:r>
@@ -4792,7 +4720,7 @@
           <w:b/>
           <w:lang w:eastAsia="zh-CN" w:bidi="ar-SA"/>
         </w:rPr>
-        <w:t>Hide</w:t>
+        <w:t>Close</w:t>
       </w:r>
       <w:proofErr w:type="gramEnd"/>
       <w:r>
@@ -4882,7 +4810,14 @@
           <w:b/>
           <w:lang w:eastAsia="zh-CN" w:bidi="ar-SA"/>
         </w:rPr>
-        <w:t xml:space="preserve">Map </w:t>
+        <w:t>Search</w:t>
+      </w:r>
+      <w:r>
+        <w:rPr>
+          <w:b/>
+          <w:lang w:eastAsia="zh-CN" w:bidi="ar-SA"/>
+        </w:rPr>
+        <w:t xml:space="preserve"> </w:t>
       </w:r>
       <w:r>
         <w:rPr>
@@ -4895,7 +4830,7 @@
           <w:b/>
           <w:lang w:eastAsia="zh-CN" w:bidi="ar-SA"/>
         </w:rPr>
-        <w:t>Map Tool</w:t>
+        <w:t>Area</w:t>
       </w:r>
       <w:r>
         <w:rPr>
@@ -4909,6 +4844,13 @@
           <w:lang w:eastAsia="zh-CN" w:bidi="ar-SA"/>
         </w:rPr>
         <w:t>Select</w:t>
+      </w:r>
+      <w:r>
+        <w:rPr>
+          <w:b/>
+          <w:lang w:eastAsia="zh-CN" w:bidi="ar-SA"/>
+        </w:rPr>
+        <w:t xml:space="preserve"> Features</w:t>
       </w:r>
       <w:r>
         <w:rPr>
@@ -5007,14 +4949,27 @@
       <w:r>
         <w:t xml:space="preserve">Figure </w:t>
       </w:r>
-      <w:fldSimple w:instr=" SEQ Figure \* ARABIC ">
-        <w:r>
-          <w:rPr>
-            <w:noProof/>
-          </w:rPr>
-          <w:t>9</w:t>
-        </w:r>
-      </w:fldSimple>
+      <w:r>
+        <w:fldChar w:fldCharType="begin"/>
+      </w:r>
+      <w:r>
+        <w:instrText xml:space="preserve"> SEQ Figure \* ARABIC </w:instrText>
+      </w:r>
+      <w:r>
+        <w:fldChar w:fldCharType="separate"/>
+      </w:r>
+      <w:r>
+        <w:rPr>
+          <w:noProof/>
+        </w:rPr>
+        <w:t>9</w:t>
+      </w:r>
+      <w:r>
+        <w:rPr>
+          <w:noProof/>
+        </w:rPr>
+        <w:fldChar w:fldCharType="end"/>
+      </w:r>
       <w:r>
         <w:t xml:space="preserve"> </w:t>
       </w:r>
@@ -5106,11 +5061,11 @@
       <w:pPr>
         <w:pStyle w:val="Heading2"/>
       </w:pPr>
-      <w:bookmarkStart w:id="24" w:name="_Toc310586291"/>
+      <w:bookmarkStart w:id="23" w:name="_Toc310586291"/>
       <w:r>
         <w:t>Viewing Downloaded Time Series</w:t>
       </w:r>
-      <w:bookmarkEnd w:id="24"/>
+      <w:bookmarkEnd w:id="23"/>
     </w:p>
     <w:p>
       <w:pPr>
@@ -5227,6 +5182,7 @@
         <w:keepNext/>
         <w:jc w:val="center"/>
       </w:pPr>
+      <w:bookmarkStart w:id="24" w:name="_GoBack"/>
       <w:r>
         <w:rPr>
           <w:noProof/>
@@ -5282,6 +5238,7 @@
           </wp:inline>
         </w:drawing>
       </w:r>
+      <w:bookmarkEnd w:id="24"/>
     </w:p>
     <w:p>
       <w:pPr>
@@ -5291,14 +5248,27 @@
       <w:r>
         <w:t xml:space="preserve">Figure </w:t>
       </w:r>
-      <w:fldSimple w:instr=" SEQ Figure \* ARABIC ">
-        <w:r>
-          <w:rPr>
-            <w:noProof/>
-          </w:rPr>
-          <w:t>10</w:t>
-        </w:r>
-      </w:fldSimple>
+      <w:r>
+        <w:fldChar w:fldCharType="begin"/>
+      </w:r>
+      <w:r>
+        <w:instrText xml:space="preserve"> SEQ Figure \* ARABIC </w:instrText>
+      </w:r>
+      <w:r>
+        <w:fldChar w:fldCharType="separate"/>
+      </w:r>
+      <w:r>
+        <w:rPr>
+          <w:noProof/>
+        </w:rPr>
+        <w:t>10</w:t>
+      </w:r>
+      <w:r>
+        <w:rPr>
+          <w:noProof/>
+        </w:rPr>
+        <w:fldChar w:fldCharType="end"/>
+      </w:r>
       <w:r>
         <w:t xml:space="preserve"> Table View</w:t>
       </w:r>
@@ -5443,14 +5413,27 @@
       <w:r>
         <w:t xml:space="preserve">Figure </w:t>
       </w:r>
-      <w:fldSimple w:instr=" SEQ Figure \* ARABIC ">
-        <w:r>
-          <w:rPr>
-            <w:noProof/>
-          </w:rPr>
-          <w:t>11</w:t>
-        </w:r>
-      </w:fldSimple>
+      <w:r>
+        <w:fldChar w:fldCharType="begin"/>
+      </w:r>
+      <w:r>
+        <w:instrText xml:space="preserve"> SEQ Figure \* ARABIC </w:instrText>
+      </w:r>
+      <w:r>
+        <w:fldChar w:fldCharType="separate"/>
+      </w:r>
+      <w:r>
+        <w:rPr>
+          <w:noProof/>
+        </w:rPr>
+        <w:t>11</w:t>
+      </w:r>
+      <w:r>
+        <w:rPr>
+          <w:noProof/>
+        </w:rPr>
+        <w:fldChar w:fldCharType="end"/>
+      </w:r>
       <w:r>
         <w:t xml:space="preserve"> Graph of Streamflow for Multiple Sites</w:t>
       </w:r>
@@ -5816,14 +5799,27 @@
       <w:r>
         <w:t xml:space="preserve">Figure </w:t>
       </w:r>
-      <w:fldSimple w:instr=" SEQ Figure \* ARABIC ">
-        <w:r>
-          <w:rPr>
-            <w:noProof/>
-          </w:rPr>
-          <w:t>12</w:t>
-        </w:r>
-      </w:fldSimple>
+      <w:r>
+        <w:fldChar w:fldCharType="begin"/>
+      </w:r>
+      <w:r>
+        <w:instrText xml:space="preserve"> SEQ Figure \* ARABIC </w:instrText>
+      </w:r>
+      <w:r>
+        <w:fldChar w:fldCharType="separate"/>
+      </w:r>
+      <w:r>
+        <w:rPr>
+          <w:noProof/>
+        </w:rPr>
+        <w:t>12</w:t>
+      </w:r>
+      <w:r>
+        <w:rPr>
+          <w:noProof/>
+        </w:rPr>
+        <w:fldChar w:fldCharType="end"/>
+      </w:r>
       <w:r>
         <w:t xml:space="preserve"> </w:t>
       </w:r>
@@ -6043,7 +6039,7 @@
       <w:rPr>
         <w:noProof/>
       </w:rPr>
-      <w:t>4</w:t>
+      <w:t>7</w:t>
     </w:r>
     <w:r>
       <w:rPr>
@@ -11826,7 +11822,7 @@
 </file>
 
 <file path=customXml/itemProps1.xml><?xml version="1.0" encoding="utf-8"?>
-<ds:datastoreItem xmlns:ds="http://schemas.openxmlformats.org/officeDocument/2006/customXml" ds:itemID="{AA58BDA9-5C77-4FBF-BC66-90145E192052}">
+<ds:datastoreItem xmlns:ds="http://schemas.openxmlformats.org/officeDocument/2006/customXml" ds:itemID="{4B273DB2-D596-4737-899D-C9B45250DDA2}">
   <ds:schemaRefs>
     <ds:schemaRef ds:uri="http://schemas.openxmlformats.org/officeDocument/2006/bibliography"/>
   </ds:schemaRefs>

</xml_diff>